<commit_message>
add difference between ng-container ng-content and ng-template in component basics file (in the bottom)
</commit_message>
<xml_diff>
--- a/Docx/Component Basics.docx
+++ b/Docx/Component Basics.docx
@@ -286,8 +286,9 @@
           <w:sz w:val="20"/>
           <w:szCs w:val="20"/>
         </w:rPr>
-        <w:t xml:space="preserve"> command, </w:t>
-      </w:r>
+        <w:t xml:space="preserve"> command, And </w:t>
+      </w:r>
+      <w:proofErr w:type="gramStart"/>
       <w:r>
         <w:rPr>
           <w:rFonts w:ascii="Arial" w:hAnsi="Arial" w:cs="Arial"/>
@@ -295,19 +296,9 @@
           <w:sz w:val="20"/>
           <w:szCs w:val="20"/>
         </w:rPr>
-        <w:t xml:space="preserve">And Then add </w:t>
-      </w:r>
-      <w:r>
-        <w:rPr>
-          <w:rFonts w:ascii="Arial" w:hAnsi="Arial" w:cs="Arial"/>
-          <w:b/>
-          <w:bCs/>
-          <w:color w:val="202124"/>
-          <w:sz w:val="20"/>
-          <w:szCs w:val="20"/>
-        </w:rPr>
-        <w:t>&lt;component-name&gt;</w:t>
-      </w:r>
+        <w:t>Then</w:t>
+      </w:r>
+      <w:proofErr w:type="gramEnd"/>
       <w:r>
         <w:rPr>
           <w:rFonts w:ascii="Arial" w:hAnsi="Arial" w:cs="Arial"/>
@@ -315,7 +306,18 @@
           <w:sz w:val="20"/>
           <w:szCs w:val="20"/>
         </w:rPr>
-        <w:t xml:space="preserve"> </w:t>
+        <w:t xml:space="preserve"> add </w:t>
+      </w:r>
+      <w:r>
+        <w:rPr>
+          <w:rFonts w:ascii="Arial" w:hAnsi="Arial" w:cs="Arial"/>
+          <w:b/>
+          <w:bCs/>
+          <w:color w:val="202124"/>
+          <w:sz w:val="20"/>
+          <w:szCs w:val="20"/>
+        </w:rPr>
+        <w:t>&lt;component-name&gt;</w:t>
       </w:r>
       <w:r>
         <w:rPr>
@@ -324,16 +326,7 @@
           <w:sz w:val="20"/>
           <w:szCs w:val="20"/>
         </w:rPr>
-        <w:t>to another component That you need</w:t>
-      </w:r>
-      <w:r>
-        <w:rPr>
-          <w:rFonts w:ascii="Arial" w:hAnsi="Arial" w:cs="Arial"/>
-          <w:color w:val="202124"/>
-          <w:sz w:val="20"/>
-          <w:szCs w:val="20"/>
-        </w:rPr>
-        <w:t>.</w:t>
+        <w:t xml:space="preserve"> to another component That you need.</w:t>
       </w:r>
     </w:p>
     <w:p>
@@ -493,7 +486,19 @@
           <w:sz w:val="20"/>
           <w:szCs w:val="20"/>
         </w:rPr>
-        <w:t>Import File Base</w:t>
+        <w:t xml:space="preserve">Import File </w:t>
+      </w:r>
+      <w:proofErr w:type="gramStart"/>
+      <w:r>
+        <w:rPr>
+          <w:rFonts w:ascii="Calibri" w:eastAsia="Times New Roman" w:hAnsi="Calibri" w:cs="Calibri"/>
+          <w:b/>
+          <w:bCs/>
+          <w:color w:val="2E74B5" w:themeColor="accent5" w:themeShade="BF"/>
+          <w:sz w:val="20"/>
+          <w:szCs w:val="20"/>
+        </w:rPr>
+        <w:t>Base</w:t>
       </w:r>
       <w:r>
         <w:rPr>
@@ -515,7 +520,19 @@
           <w:sz w:val="20"/>
           <w:szCs w:val="20"/>
         </w:rPr>
-        <w:t>Selectors, Templates</w:t>
+        <w:t>Selectors</w:t>
+      </w:r>
+      <w:proofErr w:type="gramEnd"/>
+      <w:r>
+        <w:rPr>
+          <w:rFonts w:ascii="Inherit" w:eastAsia="Times New Roman" w:hAnsi="Inherit" w:cs="Calibri"/>
+          <w:b/>
+          <w:bCs/>
+          <w:color w:val="2E74B5" w:themeColor="accent5" w:themeShade="BF"/>
+          <w:sz w:val="20"/>
+          <w:szCs w:val="20"/>
+        </w:rPr>
+        <w:t>, Templates</w:t>
       </w:r>
       <w:r>
         <w:rPr>
@@ -798,50 +815,82 @@
         </w:rPr>
         <w:t>The sneaky spy directive is simple, consisting almost entirely of </w:t>
       </w:r>
+      <w:proofErr w:type="spellStart"/>
+      <w:proofErr w:type="gramStart"/>
       <w:r>
         <w:rPr>
           <w:rStyle w:val="HTMLCode"/>
           <w:rFonts w:ascii="Lucida Console" w:eastAsiaTheme="minorHAnsi" w:hAnsi="Lucida Console"/>
           <w:color w:val="00796B"/>
         </w:rPr>
-        <w:t>ngOnInit()</w:t>
-      </w:r>
-      <w:r>
-        <w:rPr>
-          <w:rFonts w:ascii="Roboto" w:hAnsi="Roboto"/>
-          <w:color w:val="546E7A"/>
-          <w:sz w:val="20"/>
-          <w:szCs w:val="20"/>
-          <w:shd w:val="clear" w:color="auto" w:fill="FFFFFF"/>
-        </w:rPr>
-        <w:t> and </w:t>
-      </w:r>
+        <w:t>ngOnInit</w:t>
+      </w:r>
+      <w:proofErr w:type="spellEnd"/>
       <w:r>
         <w:rPr>
           <w:rStyle w:val="HTMLCode"/>
           <w:rFonts w:ascii="Lucida Console" w:eastAsiaTheme="minorHAnsi" w:hAnsi="Lucida Console"/>
           <w:color w:val="00796B"/>
         </w:rPr>
-        <w:t>ngOnDestroy()</w:t>
-      </w:r>
-      <w:r>
-        <w:rPr>
-          <w:rFonts w:ascii="Roboto" w:hAnsi="Roboto"/>
-          <w:color w:val="546E7A"/>
-          <w:sz w:val="20"/>
-          <w:szCs w:val="20"/>
-          <w:shd w:val="clear" w:color="auto" w:fill="FFFFFF"/>
-        </w:rPr>
-        <w:t> hooks that log messages to the parent via an injected </w:t>
-      </w:r>
+        <w:t>(</w:t>
+      </w:r>
+      <w:proofErr w:type="gramEnd"/>
       <w:r>
         <w:rPr>
           <w:rStyle w:val="HTMLCode"/>
           <w:rFonts w:ascii="Lucida Console" w:eastAsiaTheme="minorHAnsi" w:hAnsi="Lucida Console"/>
           <w:color w:val="00796B"/>
         </w:rPr>
+        <w:t>)</w:t>
+      </w:r>
+      <w:r>
+        <w:rPr>
+          <w:rFonts w:ascii="Roboto" w:hAnsi="Roboto"/>
+          <w:color w:val="546E7A"/>
+          <w:sz w:val="20"/>
+          <w:szCs w:val="20"/>
+          <w:shd w:val="clear" w:color="auto" w:fill="FFFFFF"/>
+        </w:rPr>
+        <w:t> and </w:t>
+      </w:r>
+      <w:proofErr w:type="spellStart"/>
+      <w:r>
+        <w:rPr>
+          <w:rStyle w:val="HTMLCode"/>
+          <w:rFonts w:ascii="Lucida Console" w:eastAsiaTheme="minorHAnsi" w:hAnsi="Lucida Console"/>
+          <w:color w:val="00796B"/>
+        </w:rPr>
+        <w:t>ngOnDestroy</w:t>
+      </w:r>
+      <w:proofErr w:type="spellEnd"/>
+      <w:r>
+        <w:rPr>
+          <w:rStyle w:val="HTMLCode"/>
+          <w:rFonts w:ascii="Lucida Console" w:eastAsiaTheme="minorHAnsi" w:hAnsi="Lucida Console"/>
+          <w:color w:val="00796B"/>
+        </w:rPr>
+        <w:t>()</w:t>
+      </w:r>
+      <w:r>
+        <w:rPr>
+          <w:rFonts w:ascii="Roboto" w:hAnsi="Roboto"/>
+          <w:color w:val="546E7A"/>
+          <w:sz w:val="20"/>
+          <w:szCs w:val="20"/>
+          <w:shd w:val="clear" w:color="auto" w:fill="FFFFFF"/>
+        </w:rPr>
+        <w:t> hooks that log messages to the parent via an injected </w:t>
+      </w:r>
+      <w:proofErr w:type="spellStart"/>
+      <w:r>
+        <w:rPr>
+          <w:rStyle w:val="HTMLCode"/>
+          <w:rFonts w:ascii="Lucida Console" w:eastAsiaTheme="minorHAnsi" w:hAnsi="Lucida Console"/>
+          <w:color w:val="00796B"/>
+        </w:rPr>
         <w:t>LoggerService</w:t>
       </w:r>
+      <w:proofErr w:type="spellEnd"/>
       <w:r>
         <w:rPr>
           <w:rFonts w:ascii="Roboto" w:hAnsi="Roboto"/>
@@ -991,6 +1040,7 @@
                 <w:szCs w:val="20"/>
               </w:rPr>
             </w:pPr>
+            <w:proofErr w:type="spellStart"/>
             <w:r>
               <w:rPr>
                 <w:sz w:val="20"/>
@@ -998,6 +1048,7 @@
               </w:rPr>
               <w:t>Constrocter</w:t>
             </w:r>
+            <w:proofErr w:type="spellEnd"/>
           </w:p>
         </w:tc>
         <w:tc>
@@ -1018,7 +1069,27 @@
                 <w:szCs w:val="18"/>
                 <w:shd w:val="clear" w:color="auto" w:fill="FFFFFF"/>
               </w:rPr>
-              <w:t>In class-based object-oriented programming, a constructor (abbreviation: ctor) is a special type of subroutine called to create an object</w:t>
+              <w:t xml:space="preserve">In class-based object-oriented programming, a constructor (abbreviation: </w:t>
+            </w:r>
+            <w:proofErr w:type="spellStart"/>
+            <w:r>
+              <w:rPr>
+                <w:rFonts w:ascii="Arial" w:hAnsi="Arial" w:cs="Arial"/>
+                <w:sz w:val="18"/>
+                <w:szCs w:val="18"/>
+                <w:shd w:val="clear" w:color="auto" w:fill="FFFFFF"/>
+              </w:rPr>
+              <w:t>ctor</w:t>
+            </w:r>
+            <w:proofErr w:type="spellEnd"/>
+            <w:r>
+              <w:rPr>
+                <w:rFonts w:ascii="Arial" w:hAnsi="Arial" w:cs="Arial"/>
+                <w:sz w:val="18"/>
+                <w:szCs w:val="18"/>
+                <w:shd w:val="clear" w:color="auto" w:fill="FFFFFF"/>
+              </w:rPr>
+              <w:t>) is a special type of subroutine called to create an object</w:t>
             </w:r>
           </w:p>
         </w:tc>
@@ -1036,6 +1107,8 @@
                 <w:szCs w:val="20"/>
               </w:rPr>
             </w:pPr>
+            <w:proofErr w:type="spellStart"/>
+            <w:proofErr w:type="gramStart"/>
             <w:r>
               <w:rPr>
                 <w:rFonts w:ascii="Courier New" w:hAnsi="Courier New" w:cs="Courier New"/>
@@ -1044,7 +1117,29 @@
                 <w:sz w:val="20"/>
                 <w:szCs w:val="20"/>
               </w:rPr>
-              <w:t>ngOnChanges()</w:t>
+              <w:t>ngOnChanges</w:t>
+            </w:r>
+            <w:proofErr w:type="spellEnd"/>
+            <w:r>
+              <w:rPr>
+                <w:rFonts w:ascii="Courier New" w:hAnsi="Courier New" w:cs="Courier New"/>
+                <w:color w:val="538135" w:themeColor="accent6" w:themeShade="BF"/>
+                <w:spacing w:val="5"/>
+                <w:sz w:val="20"/>
+                <w:szCs w:val="20"/>
+              </w:rPr>
+              <w:t>(</w:t>
+            </w:r>
+            <w:proofErr w:type="gramEnd"/>
+            <w:r>
+              <w:rPr>
+                <w:rFonts w:ascii="Courier New" w:hAnsi="Courier New" w:cs="Courier New"/>
+                <w:color w:val="538135" w:themeColor="accent6" w:themeShade="BF"/>
+                <w:spacing w:val="5"/>
+                <w:sz w:val="20"/>
+                <w:szCs w:val="20"/>
+              </w:rPr>
+              <w:t>)</w:t>
             </w:r>
           </w:p>
         </w:tc>
@@ -1069,6 +1164,8 @@
               </w:rPr>
               <w:t>Called before </w:t>
             </w:r>
+            <w:proofErr w:type="spellStart"/>
+            <w:proofErr w:type="gramStart"/>
             <w:r>
               <w:rPr>
                 <w:rStyle w:val="HTMLCode"/>
@@ -1077,7 +1174,29 @@
                 <w:sz w:val="18"/>
                 <w:szCs w:val="18"/>
               </w:rPr>
-              <w:t>ngOnInit()</w:t>
+              <w:t>ngOnInit</w:t>
+            </w:r>
+            <w:proofErr w:type="spellEnd"/>
+            <w:r>
+              <w:rPr>
+                <w:rStyle w:val="HTMLCode"/>
+                <w:rFonts w:eastAsiaTheme="minorHAnsi"/>
+                <w:spacing w:val="5"/>
+                <w:sz w:val="18"/>
+                <w:szCs w:val="18"/>
+              </w:rPr>
+              <w:t>(</w:t>
+            </w:r>
+            <w:proofErr w:type="gramEnd"/>
+            <w:r>
+              <w:rPr>
+                <w:rStyle w:val="HTMLCode"/>
+                <w:rFonts w:eastAsiaTheme="minorHAnsi"/>
+                <w:spacing w:val="5"/>
+                <w:sz w:val="18"/>
+                <w:szCs w:val="18"/>
+              </w:rPr>
+              <w:t>)</w:t>
             </w:r>
             <w:r>
               <w:rPr>
@@ -1105,6 +1224,8 @@
                 <w:szCs w:val="20"/>
               </w:rPr>
             </w:pPr>
+            <w:proofErr w:type="spellStart"/>
+            <w:proofErr w:type="gramStart"/>
             <w:r>
               <w:rPr>
                 <w:rFonts w:ascii="Courier New" w:hAnsi="Courier New" w:cs="Courier New"/>
@@ -1113,7 +1234,29 @@
                 <w:sz w:val="20"/>
                 <w:szCs w:val="20"/>
               </w:rPr>
-              <w:t>ngOnInit()</w:t>
+              <w:t>ngOnInit</w:t>
+            </w:r>
+            <w:proofErr w:type="spellEnd"/>
+            <w:r>
+              <w:rPr>
+                <w:rFonts w:ascii="Courier New" w:hAnsi="Courier New" w:cs="Courier New"/>
+                <w:color w:val="538135" w:themeColor="accent6" w:themeShade="BF"/>
+                <w:spacing w:val="5"/>
+                <w:sz w:val="20"/>
+                <w:szCs w:val="20"/>
+              </w:rPr>
+              <w:t>(</w:t>
+            </w:r>
+            <w:proofErr w:type="gramEnd"/>
+            <w:r>
+              <w:rPr>
+                <w:rFonts w:ascii="Courier New" w:hAnsi="Courier New" w:cs="Courier New"/>
+                <w:color w:val="538135" w:themeColor="accent6" w:themeShade="BF"/>
+                <w:spacing w:val="5"/>
+                <w:sz w:val="20"/>
+                <w:szCs w:val="20"/>
+              </w:rPr>
+              <w:t>)</w:t>
             </w:r>
           </w:p>
         </w:tc>
@@ -1138,6 +1281,8 @@
               </w:rPr>
               <w:t>Called once, after the first </w:t>
             </w:r>
+            <w:proofErr w:type="spellStart"/>
+            <w:proofErr w:type="gramStart"/>
             <w:r>
               <w:rPr>
                 <w:rStyle w:val="HTMLCode"/>
@@ -1146,18 +1291,9 @@
                 <w:sz w:val="18"/>
                 <w:szCs w:val="18"/>
               </w:rPr>
-              <w:t>ngOnChanges()</w:t>
-            </w:r>
-            <w:r>
-              <w:rPr>
-                <w:rFonts w:ascii="Roboto" w:hAnsi="Roboto"/>
-                <w:spacing w:val="5"/>
-                <w:sz w:val="18"/>
-                <w:szCs w:val="18"/>
-                <w:shd w:val="clear" w:color="auto" w:fill="FFFFFF"/>
-              </w:rPr>
-              <w:t>. </w:t>
-            </w:r>
+              <w:t>ngOnChanges</w:t>
+            </w:r>
+            <w:proofErr w:type="spellEnd"/>
             <w:r>
               <w:rPr>
                 <w:rStyle w:val="HTMLCode"/>
@@ -1166,18 +1302,9 @@
                 <w:sz w:val="18"/>
                 <w:szCs w:val="18"/>
               </w:rPr>
-              <w:t>ngOnInit()</w:t>
-            </w:r>
-            <w:r>
-              <w:rPr>
-                <w:rFonts w:ascii="Roboto" w:hAnsi="Roboto"/>
-                <w:spacing w:val="5"/>
-                <w:sz w:val="18"/>
-                <w:szCs w:val="18"/>
-                <w:shd w:val="clear" w:color="auto" w:fill="FFFFFF"/>
-              </w:rPr>
-              <w:t> is still called even when </w:t>
-            </w:r>
+              <w:t>(</w:t>
+            </w:r>
+            <w:proofErr w:type="gramEnd"/>
             <w:r>
               <w:rPr>
                 <w:rStyle w:val="HTMLCode"/>
@@ -1186,7 +1313,83 @@
                 <w:sz w:val="18"/>
                 <w:szCs w:val="18"/>
               </w:rPr>
-              <w:t>ngOnChanges()</w:t>
+              <w:t>)</w:t>
+            </w:r>
+            <w:r>
+              <w:rPr>
+                <w:rFonts w:ascii="Roboto" w:hAnsi="Roboto"/>
+                <w:spacing w:val="5"/>
+                <w:sz w:val="18"/>
+                <w:szCs w:val="18"/>
+                <w:shd w:val="clear" w:color="auto" w:fill="FFFFFF"/>
+              </w:rPr>
+              <w:t>. </w:t>
+            </w:r>
+            <w:proofErr w:type="spellStart"/>
+            <w:proofErr w:type="gramStart"/>
+            <w:r>
+              <w:rPr>
+                <w:rStyle w:val="HTMLCode"/>
+                <w:rFonts w:eastAsiaTheme="minorHAnsi"/>
+                <w:spacing w:val="5"/>
+                <w:sz w:val="18"/>
+                <w:szCs w:val="18"/>
+              </w:rPr>
+              <w:t>ngOnInit</w:t>
+            </w:r>
+            <w:proofErr w:type="spellEnd"/>
+            <w:r>
+              <w:rPr>
+                <w:rStyle w:val="HTMLCode"/>
+                <w:rFonts w:eastAsiaTheme="minorHAnsi"/>
+                <w:spacing w:val="5"/>
+                <w:sz w:val="18"/>
+                <w:szCs w:val="18"/>
+              </w:rPr>
+              <w:t>(</w:t>
+            </w:r>
+            <w:proofErr w:type="gramEnd"/>
+            <w:r>
+              <w:rPr>
+                <w:rStyle w:val="HTMLCode"/>
+                <w:rFonts w:eastAsiaTheme="minorHAnsi"/>
+                <w:spacing w:val="5"/>
+                <w:sz w:val="18"/>
+                <w:szCs w:val="18"/>
+              </w:rPr>
+              <w:t>)</w:t>
+            </w:r>
+            <w:r>
+              <w:rPr>
+                <w:rFonts w:ascii="Roboto" w:hAnsi="Roboto"/>
+                <w:spacing w:val="5"/>
+                <w:sz w:val="18"/>
+                <w:szCs w:val="18"/>
+                <w:shd w:val="clear" w:color="auto" w:fill="FFFFFF"/>
+              </w:rPr>
+              <w:t> is still called even when </w:t>
+            </w:r>
+            <w:proofErr w:type="spellStart"/>
+            <w:r>
+              <w:rPr>
+                <w:rStyle w:val="HTMLCode"/>
+                <w:rFonts w:eastAsiaTheme="minorHAnsi"/>
+                <w:spacing w:val="5"/>
+                <w:sz w:val="18"/>
+                <w:szCs w:val="18"/>
+              </w:rPr>
+              <w:t>ngOnChanges</w:t>
+            </w:r>
+            <w:proofErr w:type="spellEnd"/>
+            <w:r>
+              <w:rPr>
+                <w:rStyle w:val="HTMLCode"/>
+                <w:rFonts w:eastAsiaTheme="minorHAnsi"/>
+                <w:spacing w:val="5"/>
+                <w:sz w:val="18"/>
+                <w:szCs w:val="18"/>
+              </w:rPr>
+              <w:t>()</w:t>
             </w:r>
             <w:r>
               <w:rPr>
@@ -1214,6 +1417,8 @@
                 <w:szCs w:val="20"/>
               </w:rPr>
             </w:pPr>
+            <w:proofErr w:type="spellStart"/>
+            <w:proofErr w:type="gramStart"/>
             <w:r>
               <w:rPr>
                 <w:rFonts w:ascii="Courier New" w:hAnsi="Courier New" w:cs="Courier New"/>
@@ -1222,7 +1427,29 @@
                 <w:sz w:val="20"/>
                 <w:szCs w:val="20"/>
               </w:rPr>
-              <w:t>ngDoCheck()</w:t>
+              <w:t>ngDoCheck</w:t>
+            </w:r>
+            <w:proofErr w:type="spellEnd"/>
+            <w:r>
+              <w:rPr>
+                <w:rFonts w:ascii="Courier New" w:hAnsi="Courier New" w:cs="Courier New"/>
+                <w:color w:val="538135" w:themeColor="accent6" w:themeShade="BF"/>
+                <w:spacing w:val="5"/>
+                <w:sz w:val="20"/>
+                <w:szCs w:val="20"/>
+              </w:rPr>
+              <w:t>(</w:t>
+            </w:r>
+            <w:proofErr w:type="gramEnd"/>
+            <w:r>
+              <w:rPr>
+                <w:rFonts w:ascii="Courier New" w:hAnsi="Courier New" w:cs="Courier New"/>
+                <w:color w:val="538135" w:themeColor="accent6" w:themeShade="BF"/>
+                <w:spacing w:val="5"/>
+                <w:sz w:val="20"/>
+                <w:szCs w:val="20"/>
+              </w:rPr>
+              <w:t>)</w:t>
             </w:r>
           </w:p>
         </w:tc>
@@ -1247,6 +1474,8 @@
               </w:rPr>
               <w:t>Called immediately after </w:t>
             </w:r>
+            <w:proofErr w:type="spellStart"/>
+            <w:proofErr w:type="gramStart"/>
             <w:r>
               <w:rPr>
                 <w:rStyle w:val="HTMLCode"/>
@@ -1255,18 +1484,9 @@
                 <w:sz w:val="18"/>
                 <w:szCs w:val="18"/>
               </w:rPr>
-              <w:t>ngOnChanges()</w:t>
-            </w:r>
-            <w:r>
-              <w:rPr>
-                <w:rFonts w:ascii="Roboto" w:hAnsi="Roboto"/>
-                <w:spacing w:val="5"/>
-                <w:sz w:val="18"/>
-                <w:szCs w:val="18"/>
-                <w:shd w:val="clear" w:color="auto" w:fill="FFFFFF"/>
-              </w:rPr>
-              <w:t> on every change detection run, and immediately after </w:t>
-            </w:r>
+              <w:t>ngOnChanges</w:t>
+            </w:r>
+            <w:proofErr w:type="spellEnd"/>
             <w:r>
               <w:rPr>
                 <w:rStyle w:val="HTMLCode"/>
@@ -1275,7 +1495,50 @@
                 <w:sz w:val="18"/>
                 <w:szCs w:val="18"/>
               </w:rPr>
-              <w:t>ngOnInit()</w:t>
+              <w:t>(</w:t>
+            </w:r>
+            <w:proofErr w:type="gramEnd"/>
+            <w:r>
+              <w:rPr>
+                <w:rStyle w:val="HTMLCode"/>
+                <w:rFonts w:eastAsiaTheme="minorHAnsi"/>
+                <w:spacing w:val="5"/>
+                <w:sz w:val="18"/>
+                <w:szCs w:val="18"/>
+              </w:rPr>
+              <w:t>)</w:t>
+            </w:r>
+            <w:r>
+              <w:rPr>
+                <w:rFonts w:ascii="Roboto" w:hAnsi="Roboto"/>
+                <w:spacing w:val="5"/>
+                <w:sz w:val="18"/>
+                <w:szCs w:val="18"/>
+                <w:shd w:val="clear" w:color="auto" w:fill="FFFFFF"/>
+              </w:rPr>
+              <w:t> on every change detection run, and immediately after </w:t>
+            </w:r>
+            <w:proofErr w:type="spellStart"/>
+            <w:r>
+              <w:rPr>
+                <w:rStyle w:val="HTMLCode"/>
+                <w:rFonts w:eastAsiaTheme="minorHAnsi"/>
+                <w:spacing w:val="5"/>
+                <w:sz w:val="18"/>
+                <w:szCs w:val="18"/>
+              </w:rPr>
+              <w:t>ngOnInit</w:t>
+            </w:r>
+            <w:proofErr w:type="spellEnd"/>
+            <w:r>
+              <w:rPr>
+                <w:rStyle w:val="HTMLCode"/>
+                <w:rFonts w:eastAsiaTheme="minorHAnsi"/>
+                <w:spacing w:val="5"/>
+                <w:sz w:val="18"/>
+                <w:szCs w:val="18"/>
+              </w:rPr>
+              <w:t>()</w:t>
             </w:r>
             <w:r>
               <w:rPr>
@@ -1303,6 +1566,8 @@
                 <w:szCs w:val="20"/>
               </w:rPr>
             </w:pPr>
+            <w:proofErr w:type="spellStart"/>
+            <w:proofErr w:type="gramStart"/>
             <w:r>
               <w:rPr>
                 <w:rFonts w:ascii="Courier New" w:hAnsi="Courier New" w:cs="Courier New"/>
@@ -1311,7 +1576,29 @@
                 <w:sz w:val="20"/>
                 <w:szCs w:val="20"/>
               </w:rPr>
-              <w:t>ngAfterContentInit()</w:t>
+              <w:t>ngAfterContentInit</w:t>
+            </w:r>
+            <w:proofErr w:type="spellEnd"/>
+            <w:r>
+              <w:rPr>
+                <w:rFonts w:ascii="Courier New" w:hAnsi="Courier New" w:cs="Courier New"/>
+                <w:color w:val="2E74B5" w:themeColor="accent5" w:themeShade="BF"/>
+                <w:spacing w:val="5"/>
+                <w:sz w:val="20"/>
+                <w:szCs w:val="20"/>
+              </w:rPr>
+              <w:t>(</w:t>
+            </w:r>
+            <w:proofErr w:type="gramEnd"/>
+            <w:r>
+              <w:rPr>
+                <w:rFonts w:ascii="Courier New" w:hAnsi="Courier New" w:cs="Courier New"/>
+                <w:color w:val="2E74B5" w:themeColor="accent5" w:themeShade="BF"/>
+                <w:spacing w:val="5"/>
+                <w:sz w:val="20"/>
+                <w:szCs w:val="20"/>
+              </w:rPr>
+              <w:t>)</w:t>
             </w:r>
           </w:p>
         </w:tc>
@@ -1357,6 +1644,8 @@
               </w:rPr>
               <w:t> after the first </w:t>
             </w:r>
+            <w:proofErr w:type="spellStart"/>
+            <w:proofErr w:type="gramStart"/>
             <w:r>
               <w:rPr>
                 <w:rStyle w:val="HTMLCode"/>
@@ -1365,7 +1654,29 @@
                 <w:sz w:val="18"/>
                 <w:szCs w:val="18"/>
               </w:rPr>
-              <w:t>ngDoCheck()</w:t>
+              <w:t>ngDoCheck</w:t>
+            </w:r>
+            <w:proofErr w:type="spellEnd"/>
+            <w:r>
+              <w:rPr>
+                <w:rStyle w:val="HTMLCode"/>
+                <w:rFonts w:eastAsiaTheme="minorHAnsi"/>
+                <w:spacing w:val="5"/>
+                <w:sz w:val="18"/>
+                <w:szCs w:val="18"/>
+              </w:rPr>
+              <w:t>(</w:t>
+            </w:r>
+            <w:proofErr w:type="gramEnd"/>
+            <w:r>
+              <w:rPr>
+                <w:rStyle w:val="HTMLCode"/>
+                <w:rFonts w:eastAsiaTheme="minorHAnsi"/>
+                <w:spacing w:val="5"/>
+                <w:sz w:val="18"/>
+                <w:szCs w:val="18"/>
+              </w:rPr>
+              <w:t>)</w:t>
             </w:r>
           </w:p>
         </w:tc>
@@ -1383,6 +1694,8 @@
                 <w:szCs w:val="20"/>
               </w:rPr>
             </w:pPr>
+            <w:proofErr w:type="spellStart"/>
+            <w:proofErr w:type="gramStart"/>
             <w:r>
               <w:rPr>
                 <w:rFonts w:ascii="Courier New" w:hAnsi="Courier New" w:cs="Courier New"/>
@@ -1391,7 +1704,29 @@
                 <w:sz w:val="20"/>
                 <w:szCs w:val="20"/>
               </w:rPr>
-              <w:t>ngAfterContentChecked()</w:t>
+              <w:t>ngAfterContentChecked</w:t>
+            </w:r>
+            <w:proofErr w:type="spellEnd"/>
+            <w:r>
+              <w:rPr>
+                <w:rFonts w:ascii="Courier New" w:hAnsi="Courier New" w:cs="Courier New"/>
+                <w:color w:val="2E74B5" w:themeColor="accent5" w:themeShade="BF"/>
+                <w:spacing w:val="5"/>
+                <w:sz w:val="20"/>
+                <w:szCs w:val="20"/>
+              </w:rPr>
+              <w:t>(</w:t>
+            </w:r>
+            <w:proofErr w:type="gramEnd"/>
+            <w:r>
+              <w:rPr>
+                <w:rFonts w:ascii="Courier New" w:hAnsi="Courier New" w:cs="Courier New"/>
+                <w:color w:val="2E74B5" w:themeColor="accent5" w:themeShade="BF"/>
+                <w:spacing w:val="5"/>
+                <w:sz w:val="20"/>
+                <w:szCs w:val="20"/>
+              </w:rPr>
+              <w:t>)</w:t>
             </w:r>
           </w:p>
         </w:tc>
@@ -1416,6 +1751,8 @@
               </w:rPr>
               <w:t>Called after </w:t>
             </w:r>
+            <w:proofErr w:type="spellStart"/>
+            <w:proofErr w:type="gramStart"/>
             <w:r>
               <w:rPr>
                 <w:rStyle w:val="HTMLCode"/>
@@ -1424,18 +1761,9 @@
                 <w:sz w:val="18"/>
                 <w:szCs w:val="18"/>
               </w:rPr>
-              <w:t>ngAfterContentInit()</w:t>
-            </w:r>
-            <w:r>
-              <w:rPr>
-                <w:rFonts w:ascii="Roboto" w:hAnsi="Roboto"/>
-                <w:spacing w:val="5"/>
-                <w:sz w:val="18"/>
-                <w:szCs w:val="18"/>
-                <w:shd w:val="clear" w:color="auto" w:fill="FFFFFF"/>
-              </w:rPr>
-              <w:t> and every subsequent </w:t>
-            </w:r>
+              <w:t>ngAfterContentInit</w:t>
+            </w:r>
+            <w:proofErr w:type="spellEnd"/>
             <w:r>
               <w:rPr>
                 <w:rStyle w:val="HTMLCode"/>
@@ -1444,7 +1772,50 @@
                 <w:sz w:val="18"/>
                 <w:szCs w:val="18"/>
               </w:rPr>
-              <w:t>ngDoCheck()</w:t>
+              <w:t>(</w:t>
+            </w:r>
+            <w:proofErr w:type="gramEnd"/>
+            <w:r>
+              <w:rPr>
+                <w:rStyle w:val="HTMLCode"/>
+                <w:rFonts w:eastAsiaTheme="minorHAnsi"/>
+                <w:spacing w:val="5"/>
+                <w:sz w:val="18"/>
+                <w:szCs w:val="18"/>
+              </w:rPr>
+              <w:t>)</w:t>
+            </w:r>
+            <w:r>
+              <w:rPr>
+                <w:rFonts w:ascii="Roboto" w:hAnsi="Roboto"/>
+                <w:spacing w:val="5"/>
+                <w:sz w:val="18"/>
+                <w:szCs w:val="18"/>
+                <w:shd w:val="clear" w:color="auto" w:fill="FFFFFF"/>
+              </w:rPr>
+              <w:t> and every subsequent </w:t>
+            </w:r>
+            <w:proofErr w:type="spellStart"/>
+            <w:r>
+              <w:rPr>
+                <w:rStyle w:val="HTMLCode"/>
+                <w:rFonts w:eastAsiaTheme="minorHAnsi"/>
+                <w:spacing w:val="5"/>
+                <w:sz w:val="18"/>
+                <w:szCs w:val="18"/>
+              </w:rPr>
+              <w:t>ngDoCheck</w:t>
+            </w:r>
+            <w:proofErr w:type="spellEnd"/>
+            <w:r>
+              <w:rPr>
+                <w:rStyle w:val="HTMLCode"/>
+                <w:rFonts w:eastAsiaTheme="minorHAnsi"/>
+                <w:spacing w:val="5"/>
+                <w:sz w:val="18"/>
+                <w:szCs w:val="18"/>
+              </w:rPr>
+              <w:t>()</w:t>
             </w:r>
             <w:r>
               <w:rPr>
@@ -1472,6 +1843,8 @@
                 <w:szCs w:val="20"/>
               </w:rPr>
             </w:pPr>
+            <w:proofErr w:type="spellStart"/>
+            <w:proofErr w:type="gramStart"/>
             <w:r>
               <w:rPr>
                 <w:rFonts w:ascii="Courier New" w:hAnsi="Courier New" w:cs="Courier New"/>
@@ -1480,7 +1853,29 @@
                 <w:sz w:val="20"/>
                 <w:szCs w:val="20"/>
               </w:rPr>
-              <w:t>ngAfterViewInit()</w:t>
+              <w:t>ngAfterViewInit</w:t>
+            </w:r>
+            <w:proofErr w:type="spellEnd"/>
+            <w:r>
+              <w:rPr>
+                <w:rFonts w:ascii="Courier New" w:hAnsi="Courier New" w:cs="Courier New"/>
+                <w:color w:val="2E74B5" w:themeColor="accent5" w:themeShade="BF"/>
+                <w:spacing w:val="5"/>
+                <w:sz w:val="20"/>
+                <w:szCs w:val="20"/>
+              </w:rPr>
+              <w:t>(</w:t>
+            </w:r>
+            <w:proofErr w:type="gramEnd"/>
+            <w:r>
+              <w:rPr>
+                <w:rFonts w:ascii="Courier New" w:hAnsi="Courier New" w:cs="Courier New"/>
+                <w:color w:val="2E74B5" w:themeColor="accent5" w:themeShade="BF"/>
+                <w:spacing w:val="5"/>
+                <w:sz w:val="20"/>
+                <w:szCs w:val="20"/>
+              </w:rPr>
+              <w:t>)</w:t>
             </w:r>
           </w:p>
         </w:tc>
@@ -1526,6 +1921,8 @@
               </w:rPr>
               <w:t> after the first </w:t>
             </w:r>
+            <w:proofErr w:type="spellStart"/>
+            <w:proofErr w:type="gramStart"/>
             <w:r>
               <w:rPr>
                 <w:rStyle w:val="HTMLCode"/>
@@ -1534,7 +1931,29 @@
                 <w:sz w:val="18"/>
                 <w:szCs w:val="18"/>
               </w:rPr>
-              <w:t>ngAfterContentChecked()</w:t>
+              <w:t>ngAfterContentChecked</w:t>
+            </w:r>
+            <w:proofErr w:type="spellEnd"/>
+            <w:r>
+              <w:rPr>
+                <w:rStyle w:val="HTMLCode"/>
+                <w:rFonts w:eastAsiaTheme="minorHAnsi"/>
+                <w:spacing w:val="5"/>
+                <w:sz w:val="18"/>
+                <w:szCs w:val="18"/>
+              </w:rPr>
+              <w:t>(</w:t>
+            </w:r>
+            <w:proofErr w:type="gramEnd"/>
+            <w:r>
+              <w:rPr>
+                <w:rStyle w:val="HTMLCode"/>
+                <w:rFonts w:eastAsiaTheme="minorHAnsi"/>
+                <w:spacing w:val="5"/>
+                <w:sz w:val="18"/>
+                <w:szCs w:val="18"/>
+              </w:rPr>
+              <w:t>)</w:t>
             </w:r>
           </w:p>
         </w:tc>
@@ -1552,6 +1971,8 @@
                 <w:szCs w:val="20"/>
               </w:rPr>
             </w:pPr>
+            <w:proofErr w:type="spellStart"/>
+            <w:proofErr w:type="gramStart"/>
             <w:r>
               <w:rPr>
                 <w:rFonts w:ascii="Courier New" w:hAnsi="Courier New" w:cs="Courier New"/>
@@ -1560,7 +1981,29 @@
                 <w:sz w:val="20"/>
                 <w:szCs w:val="20"/>
               </w:rPr>
-              <w:t>ngAfterViewChecked()</w:t>
+              <w:t>ngAfterViewChecked</w:t>
+            </w:r>
+            <w:proofErr w:type="spellEnd"/>
+            <w:r>
+              <w:rPr>
+                <w:rFonts w:ascii="Courier New" w:hAnsi="Courier New" w:cs="Courier New"/>
+                <w:color w:val="2E74B5" w:themeColor="accent5" w:themeShade="BF"/>
+                <w:spacing w:val="5"/>
+                <w:sz w:val="20"/>
+                <w:szCs w:val="20"/>
+              </w:rPr>
+              <w:t>(</w:t>
+            </w:r>
+            <w:proofErr w:type="gramEnd"/>
+            <w:r>
+              <w:rPr>
+                <w:rFonts w:ascii="Courier New" w:hAnsi="Courier New" w:cs="Courier New"/>
+                <w:color w:val="2E74B5" w:themeColor="accent5" w:themeShade="BF"/>
+                <w:spacing w:val="5"/>
+                <w:sz w:val="20"/>
+                <w:szCs w:val="20"/>
+              </w:rPr>
+              <w:t>)</w:t>
             </w:r>
           </w:p>
         </w:tc>
@@ -1585,6 +2028,8 @@
               </w:rPr>
               <w:t>Called after the </w:t>
             </w:r>
+            <w:proofErr w:type="spellStart"/>
+            <w:proofErr w:type="gramStart"/>
             <w:r>
               <w:rPr>
                 <w:rStyle w:val="HTMLCode"/>
@@ -1593,18 +2038,9 @@
                 <w:sz w:val="18"/>
                 <w:szCs w:val="18"/>
               </w:rPr>
-              <w:t>ngAfterViewInit()</w:t>
-            </w:r>
-            <w:r>
-              <w:rPr>
-                <w:rFonts w:ascii="Roboto" w:hAnsi="Roboto"/>
-                <w:spacing w:val="5"/>
-                <w:sz w:val="18"/>
-                <w:szCs w:val="18"/>
-                <w:shd w:val="clear" w:color="auto" w:fill="FFFFFF"/>
-              </w:rPr>
-              <w:t> and every subsequent </w:t>
-            </w:r>
+              <w:t>ngAfterViewInit</w:t>
+            </w:r>
+            <w:proofErr w:type="spellEnd"/>
             <w:r>
               <w:rPr>
                 <w:rStyle w:val="HTMLCode"/>
@@ -1613,7 +2049,50 @@
                 <w:sz w:val="18"/>
                 <w:szCs w:val="18"/>
               </w:rPr>
-              <w:t>ngAfterContentChecked()</w:t>
+              <w:t>(</w:t>
+            </w:r>
+            <w:proofErr w:type="gramEnd"/>
+            <w:r>
+              <w:rPr>
+                <w:rStyle w:val="HTMLCode"/>
+                <w:rFonts w:eastAsiaTheme="minorHAnsi"/>
+                <w:spacing w:val="5"/>
+                <w:sz w:val="18"/>
+                <w:szCs w:val="18"/>
+              </w:rPr>
+              <w:t>)</w:t>
+            </w:r>
+            <w:r>
+              <w:rPr>
+                <w:rFonts w:ascii="Roboto" w:hAnsi="Roboto"/>
+                <w:spacing w:val="5"/>
+                <w:sz w:val="18"/>
+                <w:szCs w:val="18"/>
+                <w:shd w:val="clear" w:color="auto" w:fill="FFFFFF"/>
+              </w:rPr>
+              <w:t> and every subsequent </w:t>
+            </w:r>
+            <w:proofErr w:type="spellStart"/>
+            <w:r>
+              <w:rPr>
+                <w:rStyle w:val="HTMLCode"/>
+                <w:rFonts w:eastAsiaTheme="minorHAnsi"/>
+                <w:spacing w:val="5"/>
+                <w:sz w:val="18"/>
+                <w:szCs w:val="18"/>
+              </w:rPr>
+              <w:t>ngAfterContentChecked</w:t>
+            </w:r>
+            <w:proofErr w:type="spellEnd"/>
+            <w:r>
+              <w:rPr>
+                <w:rStyle w:val="HTMLCode"/>
+                <w:rFonts w:eastAsiaTheme="minorHAnsi"/>
+                <w:spacing w:val="5"/>
+                <w:sz w:val="18"/>
+                <w:szCs w:val="18"/>
+              </w:rPr>
+              <w:t>()</w:t>
             </w:r>
             <w:r>
               <w:rPr>
@@ -1640,6 +2119,8 @@
                 <w:szCs w:val="20"/>
               </w:rPr>
             </w:pPr>
+            <w:proofErr w:type="spellStart"/>
+            <w:proofErr w:type="gramStart"/>
             <w:r>
               <w:rPr>
                 <w:rFonts w:ascii="Courier New" w:hAnsi="Courier New" w:cs="Courier New"/>
@@ -1648,7 +2129,29 @@
                 <w:sz w:val="20"/>
                 <w:szCs w:val="20"/>
               </w:rPr>
-              <w:t>ngOnDestroy()</w:t>
+              <w:t>ngOnDestroy</w:t>
+            </w:r>
+            <w:proofErr w:type="spellEnd"/>
+            <w:r>
+              <w:rPr>
+                <w:rFonts w:ascii="Courier New" w:hAnsi="Courier New" w:cs="Courier New"/>
+                <w:color w:val="FF0000"/>
+                <w:spacing w:val="5"/>
+                <w:sz w:val="20"/>
+                <w:szCs w:val="20"/>
+              </w:rPr>
+              <w:t>(</w:t>
+            </w:r>
+            <w:proofErr w:type="gramEnd"/>
+            <w:r>
+              <w:rPr>
+                <w:rFonts w:ascii="Courier New" w:hAnsi="Courier New" w:cs="Courier New"/>
+                <w:color w:val="FF0000"/>
+                <w:spacing w:val="5"/>
+                <w:sz w:val="20"/>
+                <w:szCs w:val="20"/>
+              </w:rPr>
+              <w:t>)</w:t>
             </w:r>
           </w:p>
         </w:tc>
@@ -1927,7 +2430,25 @@
           <w:color w:val="202124"/>
           <w:shd w:val="clear" w:color="auto" w:fill="FFFFFF"/>
         </w:rPr>
-        <w:t>View encapsulationlink. In Angular, </w:t>
+        <w:t xml:space="preserve">View </w:t>
+      </w:r>
+      <w:proofErr w:type="spellStart"/>
+      <w:r>
+        <w:rPr>
+          <w:rFonts w:ascii="Arial" w:hAnsi="Arial" w:cs="Arial"/>
+          <w:color w:val="202124"/>
+          <w:shd w:val="clear" w:color="auto" w:fill="FFFFFF"/>
+        </w:rPr>
+        <w:t>encapsulationlink</w:t>
+      </w:r>
+      <w:proofErr w:type="spellEnd"/>
+      <w:r>
+        <w:rPr>
+          <w:rFonts w:ascii="Arial" w:hAnsi="Arial" w:cs="Arial"/>
+          <w:color w:val="202124"/>
+          <w:shd w:val="clear" w:color="auto" w:fill="FFFFFF"/>
+        </w:rPr>
+        <w:t>. In Angular, </w:t>
       </w:r>
       <w:r>
         <w:rPr>
@@ -2362,53 +2883,17 @@
           <w:color w:val="202124"/>
           <w:shd w:val="clear" w:color="auto" w:fill="FFFFFF"/>
         </w:rPr>
-        <w:t>Dynamic</w:t>
+        <w:t>Dynamic component means, that </w:t>
       </w:r>
       <w:r>
         <w:rPr>
           <w:rFonts w:ascii="Arial" w:hAnsi="Arial" w:cs="Arial"/>
+          <w:b/>
+          <w:bCs/>
           <w:color w:val="202124"/>
           <w:shd w:val="clear" w:color="auto" w:fill="FFFFFF"/>
         </w:rPr>
-        <w:t xml:space="preserve"> component</w:t>
-      </w:r>
-      <w:r>
-        <w:rPr>
-          <w:rFonts w:ascii="Arial" w:hAnsi="Arial" w:cs="Arial"/>
-          <w:color w:val="202124"/>
-          <w:shd w:val="clear" w:color="auto" w:fill="FFFFFF"/>
-        </w:rPr>
-        <w:t xml:space="preserve"> means, that </w:t>
-      </w:r>
-      <w:r>
-        <w:rPr>
-          <w:rFonts w:ascii="Arial" w:hAnsi="Arial" w:cs="Arial"/>
-          <w:b/>
-          <w:bCs/>
-          <w:color w:val="202124"/>
-          <w:shd w:val="clear" w:color="auto" w:fill="FFFFFF"/>
-        </w:rPr>
-        <w:t>the location of the component</w:t>
-      </w:r>
-      <w:r>
-        <w:rPr>
-          <w:rFonts w:ascii="Arial" w:hAnsi="Arial" w:cs="Arial"/>
-          <w:b/>
-          <w:bCs/>
-          <w:color w:val="202124"/>
-          <w:shd w:val="clear" w:color="auto" w:fill="FFFFFF"/>
-        </w:rPr>
-        <w:t xml:space="preserve"> in the application is not defined at </w:t>
-      </w:r>
-      <w:r>
-        <w:rPr>
-          <w:rFonts w:ascii="Arial" w:hAnsi="Arial" w:cs="Arial"/>
-          <w:b/>
-          <w:bCs/>
-          <w:color w:val="202124"/>
-          <w:shd w:val="clear" w:color="auto" w:fill="FFFFFF"/>
-        </w:rPr>
-        <w:t>build time</w:t>
+        <w:t>the location of the component in the application is not defined at build time</w:t>
       </w:r>
       <w:r>
         <w:rPr>
@@ -2648,8 +3133,31 @@
           <w:szCs w:val="20"/>
           <w:shd w:val="clear" w:color="auto" w:fill="FFFFFF"/>
         </w:rPr>
-        <w:t>A bootstrapped component is an entry component, All router components must be entry components. Because this would require you to add the component in two places (router and </w:t>
-      </w:r>
+        <w:t xml:space="preserve">A bootstrapped component is an entry component, </w:t>
+      </w:r>
+      <w:proofErr w:type="gramStart"/>
+      <w:r>
+        <w:rPr>
+          <w:rFonts w:ascii="Roboto" w:hAnsi="Roboto"/>
+          <w:color w:val="444444"/>
+          <w:sz w:val="20"/>
+          <w:szCs w:val="20"/>
+          <w:shd w:val="clear" w:color="auto" w:fill="FFFFFF"/>
+        </w:rPr>
+        <w:t>All</w:t>
+      </w:r>
+      <w:proofErr w:type="gramEnd"/>
+      <w:r>
+        <w:rPr>
+          <w:rFonts w:ascii="Roboto" w:hAnsi="Roboto"/>
+          <w:color w:val="444444"/>
+          <w:sz w:val="20"/>
+          <w:szCs w:val="20"/>
+          <w:shd w:val="clear" w:color="auto" w:fill="FFFFFF"/>
+        </w:rPr>
+        <w:t xml:space="preserve"> router components must be entry components. Because this would require you to add the component in two places (router and </w:t>
+      </w:r>
+      <w:proofErr w:type="spellStart"/>
       <w:r>
         <w:rPr>
           <w:rStyle w:val="HTMLCode"/>
@@ -2658,6 +3166,7 @@
         </w:rPr>
         <w:t>entryComponents</w:t>
       </w:r>
+      <w:proofErr w:type="spellEnd"/>
       <w:r>
         <w:rPr>
           <w:rFonts w:ascii="Roboto" w:hAnsi="Roboto"/>
@@ -2689,6 +3198,7 @@
         </w:rPr>
         <w:t>Compiler is smart enough to recognize that this is a router definition and automatically add the router component into </w:t>
       </w:r>
+      <w:proofErr w:type="spellStart"/>
       <w:r>
         <w:rPr>
           <w:rStyle w:val="HTMLCode"/>
@@ -2697,6 +3207,7 @@
         </w:rPr>
         <w:t>entryComponents</w:t>
       </w:r>
+      <w:proofErr w:type="spellEnd"/>
       <w:r>
         <w:rPr>
           <w:rFonts w:ascii="Roboto" w:hAnsi="Roboto"/>
@@ -2767,6 +3278,208 @@
           <w:szCs w:val="20"/>
         </w:rPr>
       </w:pPr>
+      <w:r>
+        <w:rPr>
+          <w:b/>
+          <w:bCs/>
+          <w:sz w:val="20"/>
+          <w:szCs w:val="20"/>
+        </w:rPr>
+        <w:t>Ng-Container</w:t>
+      </w:r>
+    </w:p>
+    <w:p>
+      <w:pPr>
+        <w:rPr>
+          <w:b/>
+          <w:bCs/>
+          <w:sz w:val="20"/>
+          <w:szCs w:val="20"/>
+        </w:rPr>
+      </w:pPr>
+      <w:r>
+        <w:rPr>
+          <w:noProof/>
+        </w:rPr>
+        <w:drawing>
+          <wp:inline distT="0" distB="0" distL="0" distR="0" wp14:anchorId="66659091" wp14:editId="17F05C07">
+            <wp:extent cx="5943600" cy="3202305"/>
+            <wp:effectExtent l="0" t="0" r="0" b="0"/>
+            <wp:docPr id="2" name="Picture 2"/>
+            <wp:cNvGraphicFramePr>
+              <a:graphicFrameLocks xmlns:a="http://schemas.openxmlformats.org/drawingml/2006/main" noChangeAspect="1"/>
+            </wp:cNvGraphicFramePr>
+            <a:graphic xmlns:a="http://schemas.openxmlformats.org/drawingml/2006/main">
+              <a:graphicData uri="http://schemas.openxmlformats.org/drawingml/2006/picture">
+                <pic:pic xmlns:pic="http://schemas.openxmlformats.org/drawingml/2006/picture">
+                  <pic:nvPicPr>
+                    <pic:cNvPr id="1" name=""/>
+                    <pic:cNvPicPr/>
+                  </pic:nvPicPr>
+                  <pic:blipFill>
+                    <a:blip r:embed="rId20"/>
+                    <a:stretch>
+                      <a:fillRect/>
+                    </a:stretch>
+                  </pic:blipFill>
+                  <pic:spPr>
+                    <a:xfrm>
+                      <a:off x="0" y="0"/>
+                      <a:ext cx="5943600" cy="3202305"/>
+                    </a:xfrm>
+                    <a:prstGeom prst="rect">
+                      <a:avLst/>
+                    </a:prstGeom>
+                  </pic:spPr>
+                </pic:pic>
+              </a:graphicData>
+            </a:graphic>
+          </wp:inline>
+        </w:drawing>
+      </w:r>
+    </w:p>
+    <w:p>
+      <w:pPr>
+        <w:rPr>
+          <w:b/>
+          <w:bCs/>
+          <w:sz w:val="20"/>
+          <w:szCs w:val="20"/>
+        </w:rPr>
+      </w:pPr>
+      <w:r>
+        <w:rPr>
+          <w:b/>
+          <w:bCs/>
+          <w:sz w:val="20"/>
+          <w:szCs w:val="20"/>
+        </w:rPr>
+        <w:t>Ng-Co</w:t>
+      </w:r>
+      <w:r>
+        <w:rPr>
+          <w:b/>
+          <w:bCs/>
+          <w:sz w:val="20"/>
+          <w:szCs w:val="20"/>
+        </w:rPr>
+        <w:t>ntent</w:t>
+      </w:r>
+      <w:r>
+        <w:rPr>
+          <w:noProof/>
+        </w:rPr>
+        <w:t xml:space="preserve"> </w:t>
+      </w:r>
+      <w:r>
+        <w:rPr>
+          <w:noProof/>
+        </w:rPr>
+        <w:drawing>
+          <wp:inline distT="0" distB="0" distL="0" distR="0" wp14:anchorId="4D0E7D80" wp14:editId="6BC96192">
+            <wp:extent cx="5943600" cy="1579880"/>
+            <wp:effectExtent l="0" t="0" r="0" b="1270"/>
+            <wp:docPr id="5" name="Picture 5"/>
+            <wp:cNvGraphicFramePr>
+              <a:graphicFrameLocks xmlns:a="http://schemas.openxmlformats.org/drawingml/2006/main" noChangeAspect="1"/>
+            </wp:cNvGraphicFramePr>
+            <a:graphic xmlns:a="http://schemas.openxmlformats.org/drawingml/2006/main">
+              <a:graphicData uri="http://schemas.openxmlformats.org/drawingml/2006/picture">
+                <pic:pic xmlns:pic="http://schemas.openxmlformats.org/drawingml/2006/picture">
+                  <pic:nvPicPr>
+                    <pic:cNvPr id="1" name=""/>
+                    <pic:cNvPicPr/>
+                  </pic:nvPicPr>
+                  <pic:blipFill>
+                    <a:blip r:embed="rId21"/>
+                    <a:stretch>
+                      <a:fillRect/>
+                    </a:stretch>
+                  </pic:blipFill>
+                  <pic:spPr>
+                    <a:xfrm>
+                      <a:off x="0" y="0"/>
+                      <a:ext cx="5943600" cy="1579880"/>
+                    </a:xfrm>
+                    <a:prstGeom prst="rect">
+                      <a:avLst/>
+                    </a:prstGeom>
+                  </pic:spPr>
+                </pic:pic>
+              </a:graphicData>
+            </a:graphic>
+          </wp:inline>
+        </w:drawing>
+      </w:r>
+    </w:p>
+    <w:p>
+      <w:pPr>
+        <w:rPr>
+          <w:b/>
+          <w:bCs/>
+          <w:sz w:val="20"/>
+          <w:szCs w:val="20"/>
+        </w:rPr>
+      </w:pPr>
+      <w:r>
+        <w:rPr>
+          <w:b/>
+          <w:bCs/>
+          <w:sz w:val="20"/>
+          <w:szCs w:val="20"/>
+        </w:rPr>
+        <w:t>Ng-template</w:t>
+      </w:r>
+    </w:p>
+    <w:p>
+      <w:pPr>
+        <w:rPr>
+          <w:b/>
+          <w:bCs/>
+          <w:sz w:val="20"/>
+          <w:szCs w:val="20"/>
+        </w:rPr>
+      </w:pPr>
+      <w:r>
+        <w:rPr>
+          <w:noProof/>
+        </w:rPr>
+        <w:drawing>
+          <wp:inline distT="0" distB="0" distL="0" distR="0" wp14:anchorId="54EE8F83" wp14:editId="57F4A332">
+            <wp:extent cx="5943600" cy="4719320"/>
+            <wp:effectExtent l="0" t="0" r="0" b="5080"/>
+            <wp:docPr id="6" name="Picture 6"/>
+            <wp:cNvGraphicFramePr>
+              <a:graphicFrameLocks xmlns:a="http://schemas.openxmlformats.org/drawingml/2006/main" noChangeAspect="1"/>
+            </wp:cNvGraphicFramePr>
+            <a:graphic xmlns:a="http://schemas.openxmlformats.org/drawingml/2006/main">
+              <a:graphicData uri="http://schemas.openxmlformats.org/drawingml/2006/picture">
+                <pic:pic xmlns:pic="http://schemas.openxmlformats.org/drawingml/2006/picture">
+                  <pic:nvPicPr>
+                    <pic:cNvPr id="1" name=""/>
+                    <pic:cNvPicPr/>
+                  </pic:nvPicPr>
+                  <pic:blipFill>
+                    <a:blip r:embed="rId22"/>
+                    <a:stretch>
+                      <a:fillRect/>
+                    </a:stretch>
+                  </pic:blipFill>
+                  <pic:spPr>
+                    <a:xfrm>
+                      <a:off x="0" y="0"/>
+                      <a:ext cx="5943600" cy="4719320"/>
+                    </a:xfrm>
+                    <a:prstGeom prst="rect">
+                      <a:avLst/>
+                    </a:prstGeom>
+                  </pic:spPr>
+                </pic:pic>
+              </a:graphicData>
+            </a:graphic>
+          </wp:inline>
+        </w:drawing>
+      </w:r>
     </w:p>
     <w:sectPr>
       <w:pgSz w:w="12240" w:h="15840"/>
@@ -3297,7 +4010,7 @@
   <w:style w:type="paragraph" w:default="1" w:styleId="Normal">
     <w:name w:val="Normal"/>
     <w:qFormat/>
-    <w:rsid w:val="00B70281"/>
+    <w:rsid w:val="007F39AC"/>
   </w:style>
   <w:style w:type="character" w:default="1" w:styleId="DefaultParagraphFont">
     <w:name w:val="Default Paragraph Font"/>

</xml_diff>

<commit_message>
add data binding concept docx file and anular cncept file and create a project to understa binding interpolation or contet interpolation
</commit_message>
<xml_diff>
--- a/Docx/Component Basics.docx
+++ b/Docx/Component Basics.docx
@@ -29,7 +29,7 @@
       <w:pPr>
         <w:spacing w:after="0" w:line="240" w:lineRule="auto"/>
         <w:rPr>
-          <w:rFonts w:ascii="Inherit" w:eastAsia="Times New Roman" w:hAnsi="Inherit" w:cs="Calibri"/>
+          <w:rFonts w:ascii="inherit" w:eastAsia="Times New Roman" w:hAnsi="inherit" w:cs="Calibri"/>
           <w:b/>
           <w:bCs/>
           <w:color w:val="333333"/>
@@ -49,7 +49,7 @@
       </w:pPr>
       <w:r>
         <w:rPr>
-          <w:rFonts w:ascii="Inherit" w:eastAsia="Times New Roman" w:hAnsi="Inherit" w:cs="Calibri"/>
+          <w:rFonts w:ascii="inherit" w:eastAsia="Times New Roman" w:hAnsi="inherit" w:cs="Calibri"/>
           <w:b/>
           <w:bCs/>
           <w:color w:val="2E74B5" w:themeColor="accent5" w:themeShade="BF"/>
@@ -100,7 +100,7 @@
       <w:pPr>
         <w:spacing w:after="0" w:line="240" w:lineRule="auto"/>
         <w:rPr>
-          <w:rFonts w:ascii="Inherit" w:eastAsia="Times New Roman" w:hAnsi="Inherit" w:cs="Calibri"/>
+          <w:rFonts w:ascii="inherit" w:eastAsia="Times New Roman" w:hAnsi="inherit" w:cs="Calibri"/>
           <w:color w:val="333333"/>
           <w:sz w:val="20"/>
           <w:szCs w:val="20"/>
@@ -117,7 +117,7 @@
       </w:r>
       <w:r>
         <w:rPr>
-          <w:rFonts w:ascii="Inherit" w:eastAsia="Times New Roman" w:hAnsi="Inherit" w:cs="Calibri"/>
+          <w:rFonts w:ascii="inherit" w:eastAsia="Times New Roman" w:hAnsi="inherit" w:cs="Calibri"/>
           <w:color w:val="333333"/>
           <w:sz w:val="20"/>
           <w:szCs w:val="20"/>
@@ -126,7 +126,7 @@
       </w:r>
       <w:r>
         <w:rPr>
-          <w:rFonts w:ascii="Inherit" w:eastAsia="Times New Roman" w:hAnsi="Inherit" w:cs="Calibri"/>
+          <w:rFonts w:ascii="inherit" w:eastAsia="Times New Roman" w:hAnsi="inherit" w:cs="Calibri"/>
           <w:color w:val="333333"/>
           <w:sz w:val="20"/>
           <w:szCs w:val="20"/>
@@ -142,7 +142,7 @@
       </w:r>
       <w:r>
         <w:rPr>
-          <w:rFonts w:ascii="Inherit" w:eastAsia="Times New Roman" w:hAnsi="Inherit" w:cs="Calibri"/>
+          <w:rFonts w:ascii="inherit" w:eastAsia="Times New Roman" w:hAnsi="inherit" w:cs="Calibri"/>
           <w:color w:val="333333"/>
           <w:sz w:val="20"/>
           <w:szCs w:val="20"/>
@@ -164,7 +164,7 @@
       </w:pPr>
       <w:r>
         <w:rPr>
-          <w:rFonts w:ascii="Inherit" w:eastAsia="Times New Roman" w:hAnsi="Inherit" w:cs="Calibri"/>
+          <w:rFonts w:ascii="inherit" w:eastAsia="Times New Roman" w:hAnsi="inherit" w:cs="Calibri"/>
           <w:b/>
           <w:bCs/>
           <w:color w:val="333333"/>
@@ -227,17 +227,17 @@
       <w:pPr>
         <w:spacing w:after="0" w:line="240" w:lineRule="auto"/>
         <w:rPr>
-          <w:rFonts w:ascii="Inherit" w:eastAsia="Times New Roman" w:hAnsi="Inherit" w:cs="Calibri"/>
-          <w:b/>
-          <w:bCs/>
-          <w:color w:val="2E74B5" w:themeColor="accent5" w:themeShade="BF"/>
-          <w:sz w:val="20"/>
-          <w:szCs w:val="20"/>
-        </w:rPr>
-      </w:pPr>
-      <w:r>
-        <w:rPr>
-          <w:rFonts w:ascii="Inherit" w:eastAsia="Times New Roman" w:hAnsi="Inherit" w:cs="Calibri"/>
+          <w:rFonts w:ascii="inherit" w:eastAsia="Times New Roman" w:hAnsi="inherit" w:cs="Calibri"/>
+          <w:b/>
+          <w:bCs/>
+          <w:color w:val="2E74B5" w:themeColor="accent5" w:themeShade="BF"/>
+          <w:sz w:val="20"/>
+          <w:szCs w:val="20"/>
+        </w:rPr>
+      </w:pPr>
+      <w:r>
+        <w:rPr>
+          <w:rFonts w:ascii="inherit" w:eastAsia="Times New Roman" w:hAnsi="inherit" w:cs="Calibri"/>
           <w:b/>
           <w:bCs/>
           <w:color w:val="2E74B5" w:themeColor="accent5" w:themeShade="BF"/>
@@ -346,17 +346,17 @@
       <w:pPr>
         <w:spacing w:after="0" w:line="240" w:lineRule="auto"/>
         <w:rPr>
-          <w:rFonts w:ascii="Inherit" w:eastAsia="Times New Roman" w:hAnsi="Inherit" w:cs="Calibri"/>
-          <w:b/>
-          <w:bCs/>
-          <w:color w:val="2E74B5" w:themeColor="accent5" w:themeShade="BF"/>
-          <w:sz w:val="20"/>
-          <w:szCs w:val="20"/>
-        </w:rPr>
-      </w:pPr>
-      <w:r>
-        <w:rPr>
-          <w:rFonts w:ascii="Inherit" w:eastAsia="Times New Roman" w:hAnsi="Inherit" w:cs="Calibri"/>
+          <w:rFonts w:ascii="inherit" w:eastAsia="Times New Roman" w:hAnsi="inherit" w:cs="Calibri"/>
+          <w:b/>
+          <w:bCs/>
+          <w:color w:val="2E74B5" w:themeColor="accent5" w:themeShade="BF"/>
+          <w:sz w:val="20"/>
+          <w:szCs w:val="20"/>
+        </w:rPr>
+      </w:pPr>
+      <w:r>
+        <w:rPr>
+          <w:rFonts w:ascii="inherit" w:eastAsia="Times New Roman" w:hAnsi="inherit" w:cs="Calibri"/>
           <w:b/>
           <w:bCs/>
           <w:color w:val="2E74B5" w:themeColor="accent5" w:themeShade="BF"/>
@@ -367,7 +367,7 @@
       </w:r>
       <w:r>
         <w:rPr>
-          <w:rFonts w:ascii="Inherit" w:eastAsia="Times New Roman" w:hAnsi="Inherit" w:cs="Calibri"/>
+          <w:rFonts w:ascii="inherit" w:eastAsia="Times New Roman" w:hAnsi="inherit" w:cs="Calibri"/>
           <w:b/>
           <w:bCs/>
           <w:color w:val="2E74B5" w:themeColor="accent5" w:themeShade="BF"/>
@@ -378,7 +378,7 @@
       </w:r>
       <w:r>
         <w:rPr>
-          <w:rFonts w:ascii="Inherit" w:eastAsia="Times New Roman" w:hAnsi="Inherit" w:cs="Calibri"/>
+          <w:rFonts w:ascii="inherit" w:eastAsia="Times New Roman" w:hAnsi="inherit" w:cs="Calibri"/>
           <w:b/>
           <w:bCs/>
           <w:color w:val="2E74B5" w:themeColor="accent5" w:themeShade="BF"/>
@@ -392,7 +392,7 @@
       <w:pPr>
         <w:spacing w:after="0" w:line="240" w:lineRule="auto"/>
         <w:rPr>
-          <w:rFonts w:ascii="Inherit" w:eastAsia="Times New Roman" w:hAnsi="Inherit" w:cs="Calibri"/>
+          <w:rFonts w:ascii="inherit" w:eastAsia="Times New Roman" w:hAnsi="inherit" w:cs="Calibri"/>
           <w:b/>
           <w:bCs/>
           <w:color w:val="2E74B5" w:themeColor="accent5" w:themeShade="BF"/>
@@ -469,7 +469,7 @@
       <w:pPr>
         <w:spacing w:after="0" w:line="240" w:lineRule="auto"/>
         <w:rPr>
-          <w:rFonts w:ascii="Inherit" w:eastAsia="Times New Roman" w:hAnsi="Inherit" w:cs="Calibri"/>
+          <w:rFonts w:ascii="inherit" w:eastAsia="Times New Roman" w:hAnsi="inherit" w:cs="Calibri"/>
           <w:b/>
           <w:bCs/>
           <w:color w:val="2E74B5" w:themeColor="accent5" w:themeShade="BF"/>
@@ -502,7 +502,7 @@
       </w:r>
       <w:r>
         <w:rPr>
-          <w:rFonts w:ascii="Inherit" w:eastAsia="Times New Roman" w:hAnsi="Inherit" w:cs="Calibri"/>
+          <w:rFonts w:ascii="inherit" w:eastAsia="Times New Roman" w:hAnsi="inherit" w:cs="Calibri"/>
           <w:b/>
           <w:bCs/>
           <w:color w:val="2E74B5" w:themeColor="accent5" w:themeShade="BF"/>
@@ -513,7 +513,7 @@
       </w:r>
       <w:r>
         <w:rPr>
-          <w:rFonts w:ascii="Inherit" w:eastAsia="Times New Roman" w:hAnsi="Inherit" w:cs="Calibri"/>
+          <w:rFonts w:ascii="inherit" w:eastAsia="Times New Roman" w:hAnsi="inherit" w:cs="Calibri"/>
           <w:b/>
           <w:bCs/>
           <w:color w:val="2E74B5" w:themeColor="accent5" w:themeShade="BF"/>
@@ -525,7 +525,7 @@
       <w:proofErr w:type="gramEnd"/>
       <w:r>
         <w:rPr>
-          <w:rFonts w:ascii="Inherit" w:eastAsia="Times New Roman" w:hAnsi="Inherit" w:cs="Calibri"/>
+          <w:rFonts w:ascii="inherit" w:eastAsia="Times New Roman" w:hAnsi="inherit" w:cs="Calibri"/>
           <w:b/>
           <w:bCs/>
           <w:color w:val="2E74B5" w:themeColor="accent5" w:themeShade="BF"/>
@@ -536,7 +536,7 @@
       </w:r>
       <w:r>
         <w:rPr>
-          <w:rFonts w:ascii="Inherit" w:eastAsia="Times New Roman" w:hAnsi="Inherit" w:cs="Calibri"/>
+          <w:rFonts w:ascii="inherit" w:eastAsia="Times New Roman" w:hAnsi="inherit" w:cs="Calibri"/>
           <w:b/>
           <w:bCs/>
           <w:color w:val="2E74B5" w:themeColor="accent5" w:themeShade="BF"/>
@@ -547,7 +547,7 @@
       </w:r>
       <w:r>
         <w:rPr>
-          <w:rFonts w:ascii="Inherit" w:eastAsia="Times New Roman" w:hAnsi="Inherit" w:cs="Calibri"/>
+          <w:rFonts w:ascii="inherit" w:eastAsia="Times New Roman" w:hAnsi="inherit" w:cs="Calibri"/>
           <w:b/>
           <w:bCs/>
           <w:color w:val="2E74B5" w:themeColor="accent5" w:themeShade="BF"/>
@@ -561,7 +561,7 @@
       <w:pPr>
         <w:spacing w:after="0" w:line="240" w:lineRule="auto"/>
         <w:rPr>
-          <w:rFonts w:ascii="Inherit" w:eastAsia="Times New Roman" w:hAnsi="Inherit" w:cs="Calibri"/>
+          <w:rFonts w:ascii="inherit" w:eastAsia="Times New Roman" w:hAnsi="inherit" w:cs="Calibri"/>
           <w:b/>
           <w:bCs/>
           <w:color w:val="2E74B5" w:themeColor="accent5" w:themeShade="BF"/>
@@ -574,7 +574,7 @@
       <w:pPr>
         <w:spacing w:after="0" w:line="240" w:lineRule="auto"/>
         <w:rPr>
-          <w:rFonts w:ascii="Inherit" w:eastAsia="Times New Roman" w:hAnsi="Inherit" w:cs="Calibri"/>
+          <w:rFonts w:ascii="inherit" w:eastAsia="Times New Roman" w:hAnsi="inherit" w:cs="Calibri"/>
           <w:b/>
           <w:bCs/>
           <w:color w:val="2E74B5" w:themeColor="accent5" w:themeShade="BF"/>
@@ -629,17 +629,17 @@
       <w:pPr>
         <w:spacing w:after="0" w:line="240" w:lineRule="auto"/>
         <w:rPr>
-          <w:rFonts w:ascii="Inherit" w:eastAsia="Times New Roman" w:hAnsi="Inherit" w:cs="Calibri"/>
-          <w:b/>
-          <w:bCs/>
-          <w:color w:val="2E74B5" w:themeColor="accent5" w:themeShade="BF"/>
-          <w:sz w:val="20"/>
-          <w:szCs w:val="20"/>
-        </w:rPr>
-      </w:pPr>
-      <w:r>
-        <w:rPr>
-          <w:rFonts w:ascii="Inherit" w:eastAsia="Times New Roman" w:hAnsi="Inherit" w:cs="Calibri"/>
+          <w:rFonts w:ascii="inherit" w:eastAsia="Times New Roman" w:hAnsi="inherit" w:cs="Calibri"/>
+          <w:b/>
+          <w:bCs/>
+          <w:color w:val="2E74B5" w:themeColor="accent5" w:themeShade="BF"/>
+          <w:sz w:val="20"/>
+          <w:szCs w:val="20"/>
+        </w:rPr>
+      </w:pPr>
+      <w:r>
+        <w:rPr>
+          <w:rFonts w:ascii="inherit" w:eastAsia="Times New Roman" w:hAnsi="inherit" w:cs="Calibri"/>
           <w:b/>
           <w:bCs/>
           <w:color w:val="2E74B5" w:themeColor="accent5" w:themeShade="BF"/>
@@ -653,7 +653,7 @@
       <w:pPr>
         <w:spacing w:after="0" w:line="240" w:lineRule="auto"/>
         <w:rPr>
-          <w:rFonts w:ascii="Inherit" w:eastAsia="Times New Roman" w:hAnsi="Inherit" w:cs="Calibri"/>
+          <w:rFonts w:ascii="inherit" w:eastAsia="Times New Roman" w:hAnsi="inherit" w:cs="Calibri"/>
           <w:b/>
           <w:bCs/>
           <w:color w:val="2E74B5" w:themeColor="accent5" w:themeShade="BF"/>
@@ -2218,7 +2218,7 @@
     <w:p>
       <w:pPr>
         <w:rPr>
-          <w:rFonts w:ascii="Inherit" w:eastAsia="Times New Roman" w:hAnsi="Inherit" w:cs="Calibri"/>
+          <w:rFonts w:ascii="inherit" w:eastAsia="Times New Roman" w:hAnsi="inherit" w:cs="Calibri"/>
           <w:color w:val="333333"/>
           <w:sz w:val="20"/>
           <w:szCs w:val="20"/>
@@ -2226,7 +2226,7 @@
       </w:pPr>
       <w:r>
         <w:rPr>
-          <w:rFonts w:ascii="Inherit" w:eastAsia="Times New Roman" w:hAnsi="Inherit" w:cs="Calibri"/>
+          <w:rFonts w:ascii="inherit" w:eastAsia="Times New Roman" w:hAnsi="inherit" w:cs="Calibri"/>
           <w:b/>
           <w:bCs/>
           <w:color w:val="2E74B5" w:themeColor="accent5" w:themeShade="BF"/>
@@ -2237,7 +2237,7 @@
       </w:r>
       <w:r>
         <w:rPr>
-          <w:rFonts w:ascii="Inherit" w:eastAsia="Times New Roman" w:hAnsi="Inherit" w:cs="Calibri"/>
+          <w:rFonts w:ascii="inherit" w:eastAsia="Times New Roman" w:hAnsi="inherit" w:cs="Calibri"/>
           <w:b/>
           <w:bCs/>
           <w:color w:val="2E74B5" w:themeColor="accent5" w:themeShade="BF"/>
@@ -2248,7 +2248,7 @@
       </w:r>
       <w:r>
         <w:rPr>
-          <w:rFonts w:ascii="Inherit" w:eastAsia="Times New Roman" w:hAnsi="Inherit" w:cs="Calibri"/>
+          <w:rFonts w:ascii="inherit" w:eastAsia="Times New Roman" w:hAnsi="inherit" w:cs="Calibri"/>
           <w:b/>
           <w:bCs/>
           <w:color w:val="2E74B5" w:themeColor="accent5" w:themeShade="BF"/>
@@ -2525,17 +2525,17 @@
       <w:pPr>
         <w:spacing w:after="0" w:line="240" w:lineRule="auto"/>
         <w:rPr>
-          <w:rFonts w:ascii="Inherit" w:eastAsia="Times New Roman" w:hAnsi="Inherit" w:cs="Calibri"/>
-          <w:b/>
-          <w:bCs/>
-          <w:color w:val="2E74B5" w:themeColor="accent5" w:themeShade="BF"/>
-          <w:sz w:val="20"/>
-          <w:szCs w:val="20"/>
-        </w:rPr>
-      </w:pPr>
-      <w:r>
-        <w:rPr>
-          <w:rFonts w:ascii="Inherit" w:eastAsia="Times New Roman" w:hAnsi="Inherit" w:cs="Calibri"/>
+          <w:rFonts w:ascii="inherit" w:eastAsia="Times New Roman" w:hAnsi="inherit" w:cs="Calibri"/>
+          <w:b/>
+          <w:bCs/>
+          <w:color w:val="2E74B5" w:themeColor="accent5" w:themeShade="BF"/>
+          <w:sz w:val="20"/>
+          <w:szCs w:val="20"/>
+        </w:rPr>
+      </w:pPr>
+      <w:r>
+        <w:rPr>
+          <w:rFonts w:ascii="inherit" w:eastAsia="Times New Roman" w:hAnsi="inherit" w:cs="Calibri"/>
           <w:b/>
           <w:bCs/>
           <w:color w:val="2E74B5" w:themeColor="accent5" w:themeShade="BF"/>
@@ -2677,7 +2677,7 @@
       </w:r>
       <w:r>
         <w:rPr>
-          <w:rFonts w:ascii="Inherit" w:eastAsia="Times New Roman" w:hAnsi="Inherit" w:cs="Calibri"/>
+          <w:rFonts w:ascii="inherit" w:eastAsia="Times New Roman" w:hAnsi="inherit" w:cs="Calibri"/>
           <w:b/>
           <w:bCs/>
           <w:sz w:val="20"/>
@@ -2715,28 +2715,28 @@
       <w:pPr>
         <w:spacing w:after="0" w:line="240" w:lineRule="auto"/>
         <w:rPr>
-          <w:rFonts w:ascii="Inherit" w:eastAsia="Times New Roman" w:hAnsi="Inherit" w:cs="Calibri"/>
-          <w:b/>
-          <w:bCs/>
-          <w:sz w:val="20"/>
-          <w:szCs w:val="20"/>
-        </w:rPr>
-      </w:pPr>
-    </w:p>
-    <w:p>
-      <w:pPr>
-        <w:rPr>
-          <w:rFonts w:ascii="Inherit" w:eastAsia="Times New Roman" w:hAnsi="Inherit" w:cs="Calibri"/>
-          <w:b/>
-          <w:bCs/>
-          <w:color w:val="2E74B5" w:themeColor="accent5" w:themeShade="BF"/>
-          <w:sz w:val="20"/>
-          <w:szCs w:val="20"/>
-        </w:rPr>
-      </w:pPr>
-      <w:r>
-        <w:rPr>
-          <w:rFonts w:ascii="Inherit" w:eastAsia="Times New Roman" w:hAnsi="Inherit" w:cs="Calibri"/>
+          <w:rFonts w:ascii="inherit" w:eastAsia="Times New Roman" w:hAnsi="inherit" w:cs="Calibri"/>
+          <w:b/>
+          <w:bCs/>
+          <w:sz w:val="20"/>
+          <w:szCs w:val="20"/>
+        </w:rPr>
+      </w:pPr>
+    </w:p>
+    <w:p>
+      <w:pPr>
+        <w:rPr>
+          <w:rFonts w:ascii="inherit" w:eastAsia="Times New Roman" w:hAnsi="inherit" w:cs="Calibri"/>
+          <w:b/>
+          <w:bCs/>
+          <w:color w:val="2E74B5" w:themeColor="accent5" w:themeShade="BF"/>
+          <w:sz w:val="20"/>
+          <w:szCs w:val="20"/>
+        </w:rPr>
+      </w:pPr>
+      <w:r>
+        <w:rPr>
+          <w:rFonts w:ascii="inherit" w:eastAsia="Times New Roman" w:hAnsi="inherit" w:cs="Calibri"/>
           <w:b/>
           <w:bCs/>
           <w:color w:val="2E74B5" w:themeColor="accent5" w:themeShade="BF"/>
@@ -2784,7 +2784,7 @@
     <w:p>
       <w:pPr>
         <w:rPr>
-          <w:rFonts w:ascii="Inherit" w:eastAsia="Times New Roman" w:hAnsi="Inherit" w:cs="Calibri"/>
+          <w:rFonts w:ascii="inherit" w:eastAsia="Times New Roman" w:hAnsi="inherit" w:cs="Calibri"/>
           <w:color w:val="2E74B5" w:themeColor="accent5" w:themeShade="BF"/>
           <w:sz w:val="20"/>
           <w:szCs w:val="20"/>
@@ -2835,17 +2835,17 @@
       <w:pPr>
         <w:spacing w:after="0" w:line="240" w:lineRule="auto"/>
         <w:rPr>
-          <w:rFonts w:ascii="Inherit" w:eastAsia="Times New Roman" w:hAnsi="Inherit" w:cs="Calibri"/>
-          <w:b/>
-          <w:bCs/>
-          <w:color w:val="2E74B5" w:themeColor="accent5" w:themeShade="BF"/>
-          <w:sz w:val="20"/>
-          <w:szCs w:val="20"/>
-        </w:rPr>
-      </w:pPr>
-      <w:r>
-        <w:rPr>
-          <w:rFonts w:ascii="Inherit" w:eastAsia="Times New Roman" w:hAnsi="Inherit" w:cs="Calibri"/>
+          <w:rFonts w:ascii="inherit" w:eastAsia="Times New Roman" w:hAnsi="inherit" w:cs="Calibri"/>
+          <w:b/>
+          <w:bCs/>
+          <w:color w:val="2E74B5" w:themeColor="accent5" w:themeShade="BF"/>
+          <w:sz w:val="20"/>
+          <w:szCs w:val="20"/>
+        </w:rPr>
+      </w:pPr>
+      <w:r>
+        <w:rPr>
+          <w:rFonts w:ascii="inherit" w:eastAsia="Times New Roman" w:hAnsi="inherit" w:cs="Calibri"/>
           <w:b/>
           <w:bCs/>
           <w:color w:val="2E74B5" w:themeColor="accent5" w:themeShade="BF"/>
@@ -2859,7 +2859,7 @@
       <w:pPr>
         <w:spacing w:after="0" w:line="240" w:lineRule="auto"/>
         <w:rPr>
-          <w:rFonts w:ascii="Inherit" w:eastAsia="Times New Roman" w:hAnsi="Inherit" w:cs="Calibri"/>
+          <w:rFonts w:ascii="inherit" w:eastAsia="Times New Roman" w:hAnsi="inherit" w:cs="Calibri"/>
           <w:b/>
           <w:bCs/>
           <w:color w:val="2E74B5" w:themeColor="accent5" w:themeShade="BF"/>
@@ -2908,7 +2908,7 @@
       <w:pPr>
         <w:spacing w:after="0" w:line="240" w:lineRule="auto"/>
         <w:rPr>
-          <w:rFonts w:ascii="Inherit" w:eastAsia="Times New Roman" w:hAnsi="Inherit" w:cs="Calibri"/>
+          <w:rFonts w:ascii="inherit" w:eastAsia="Times New Roman" w:hAnsi="inherit" w:cs="Calibri"/>
           <w:b/>
           <w:bCs/>
           <w:color w:val="2E74B5" w:themeColor="accent5" w:themeShade="BF"/>
@@ -2921,17 +2921,17 @@
       <w:pPr>
         <w:spacing w:after="0" w:line="240" w:lineRule="auto"/>
         <w:rPr>
-          <w:rFonts w:ascii="Inherit" w:eastAsia="Times New Roman" w:hAnsi="Inherit" w:cs="Calibri"/>
-          <w:b/>
-          <w:bCs/>
-          <w:color w:val="2E74B5" w:themeColor="accent5" w:themeShade="BF"/>
-          <w:sz w:val="20"/>
-          <w:szCs w:val="20"/>
-        </w:rPr>
-      </w:pPr>
-      <w:r>
-        <w:rPr>
-          <w:rFonts w:ascii="Inherit" w:eastAsia="Times New Roman" w:hAnsi="Inherit" w:cs="Calibri"/>
+          <w:rFonts w:ascii="inherit" w:eastAsia="Times New Roman" w:hAnsi="inherit" w:cs="Calibri"/>
+          <w:b/>
+          <w:bCs/>
+          <w:color w:val="2E74B5" w:themeColor="accent5" w:themeShade="BF"/>
+          <w:sz w:val="20"/>
+          <w:szCs w:val="20"/>
+        </w:rPr>
+      </w:pPr>
+      <w:r>
+        <w:rPr>
+          <w:rFonts w:ascii="inherit" w:eastAsia="Times New Roman" w:hAnsi="inherit" w:cs="Calibri"/>
           <w:b/>
           <w:bCs/>
           <w:sz w:val="20"/>
@@ -2941,7 +2941,7 @@
       </w:r>
       <w:r>
         <w:rPr>
-          <w:rFonts w:ascii="Inherit" w:eastAsia="Times New Roman" w:hAnsi="Inherit" w:cs="Calibri"/>
+          <w:rFonts w:ascii="inherit" w:eastAsia="Times New Roman" w:hAnsi="inherit" w:cs="Calibri"/>
           <w:b/>
           <w:bCs/>
           <w:color w:val="00B0F0"/>
@@ -2955,7 +2955,7 @@
       <w:pPr>
         <w:spacing w:after="0" w:line="240" w:lineRule="auto"/>
         <w:rPr>
-          <w:rFonts w:ascii="Inherit" w:eastAsia="Times New Roman" w:hAnsi="Inherit" w:cs="Calibri"/>
+          <w:rFonts w:ascii="inherit" w:eastAsia="Times New Roman" w:hAnsi="inherit" w:cs="Calibri"/>
           <w:b/>
           <w:bCs/>
           <w:color w:val="2E74B5" w:themeColor="accent5" w:themeShade="BF"/>
@@ -3095,17 +3095,17 @@
       <w:pPr>
         <w:spacing w:after="0" w:line="240" w:lineRule="auto"/>
         <w:rPr>
-          <w:rFonts w:ascii="Inherit" w:eastAsia="Times New Roman" w:hAnsi="Inherit" w:cs="Calibri"/>
-          <w:b/>
-          <w:bCs/>
-          <w:color w:val="2E74B5" w:themeColor="accent5" w:themeShade="BF"/>
-          <w:sz w:val="20"/>
-          <w:szCs w:val="20"/>
-        </w:rPr>
-      </w:pPr>
-      <w:r>
-        <w:rPr>
-          <w:rFonts w:ascii="Inherit" w:eastAsia="Times New Roman" w:hAnsi="Inherit" w:cs="Calibri"/>
+          <w:rFonts w:ascii="inherit" w:eastAsia="Times New Roman" w:hAnsi="inherit" w:cs="Calibri"/>
+          <w:b/>
+          <w:bCs/>
+          <w:color w:val="2E74B5" w:themeColor="accent5" w:themeShade="BF"/>
+          <w:sz w:val="20"/>
+          <w:szCs w:val="20"/>
+        </w:rPr>
+      </w:pPr>
+      <w:r>
+        <w:rPr>
+          <w:rFonts w:ascii="inherit" w:eastAsia="Times New Roman" w:hAnsi="inherit" w:cs="Calibri"/>
           <w:b/>
           <w:bCs/>
           <w:color w:val="2E74B5" w:themeColor="accent5" w:themeShade="BF"/>
@@ -3302,10 +3302,10 @@
           <w:noProof/>
         </w:rPr>
         <w:drawing>
-          <wp:inline distT="0" distB="0" distL="0" distR="0" wp14:anchorId="66659091" wp14:editId="17F05C07">
-            <wp:extent cx="5943600" cy="3202305"/>
+          <wp:inline distT="0" distB="0" distL="0" distR="0" wp14:anchorId="49A9C931" wp14:editId="2B0EE248">
+            <wp:extent cx="5943600" cy="3188970"/>
             <wp:effectExtent l="0" t="0" r="0" b="0"/>
-            <wp:docPr id="2" name="Picture 2"/>
+            <wp:docPr id="9" name="Picture 9"/>
             <wp:cNvGraphicFramePr>
               <a:graphicFrameLocks xmlns:a="http://schemas.openxmlformats.org/drawingml/2006/main" noChangeAspect="1"/>
             </wp:cNvGraphicFramePr>
@@ -3325,7 +3325,7 @@
                   <pic:spPr>
                     <a:xfrm>
                       <a:off x="0" y="0"/>
-                      <a:ext cx="5943600" cy="3202305"/>
+                      <a:ext cx="5943600" cy="3188970"/>
                     </a:xfrm>
                     <a:prstGeom prst="rect">
                       <a:avLst/>
@@ -3341,45 +3341,43 @@
     <w:p>
       <w:pPr>
         <w:rPr>
-          <w:b/>
-          <w:bCs/>
-          <w:sz w:val="20"/>
-          <w:szCs w:val="20"/>
-        </w:rPr>
-      </w:pPr>
-      <w:r>
-        <w:rPr>
-          <w:b/>
-          <w:bCs/>
-          <w:sz w:val="20"/>
-          <w:szCs w:val="20"/>
-        </w:rPr>
-        <w:t>Ng-Co</w:t>
-      </w:r>
-      <w:r>
-        <w:rPr>
-          <w:b/>
-          <w:bCs/>
-          <w:sz w:val="20"/>
-          <w:szCs w:val="20"/>
-        </w:rPr>
-        <w:t>ntent</w:t>
-      </w:r>
-      <w:r>
-        <w:rPr>
           <w:noProof/>
         </w:rPr>
+      </w:pPr>
+      <w:r>
+        <w:rPr>
+          <w:b/>
+          <w:bCs/>
+          <w:sz w:val="20"/>
+          <w:szCs w:val="20"/>
+        </w:rPr>
+        <w:t>Ng-Content</w:t>
+      </w:r>
+      <w:r>
+        <w:rPr>
+          <w:noProof/>
+        </w:rPr>
         <w:t xml:space="preserve"> </w:t>
       </w:r>
+    </w:p>
+    <w:p>
+      <w:pPr>
+        <w:rPr>
+          <w:b/>
+          <w:bCs/>
+          <w:sz w:val="20"/>
+          <w:szCs w:val="20"/>
+        </w:rPr>
+      </w:pPr>
       <w:r>
         <w:rPr>
           <w:noProof/>
         </w:rPr>
         <w:drawing>
-          <wp:inline distT="0" distB="0" distL="0" distR="0" wp14:anchorId="4D0E7D80" wp14:editId="6BC96192">
+          <wp:inline distT="0" distB="0" distL="0" distR="0" wp14:anchorId="78364B9E" wp14:editId="361FA136">
             <wp:extent cx="5943600" cy="1579880"/>
             <wp:effectExtent l="0" t="0" r="0" b="1270"/>
-            <wp:docPr id="5" name="Picture 5"/>
+            <wp:docPr id="10" name="Picture 10"/>
             <wp:cNvGraphicFramePr>
               <a:graphicFrameLocks xmlns:a="http://schemas.openxmlformats.org/drawingml/2006/main" noChangeAspect="1"/>
             </wp:cNvGraphicFramePr>
@@ -3445,10 +3443,10 @@
           <w:noProof/>
         </w:rPr>
         <w:drawing>
-          <wp:inline distT="0" distB="0" distL="0" distR="0" wp14:anchorId="54EE8F83" wp14:editId="57F4A332">
-            <wp:extent cx="5943600" cy="4719320"/>
-            <wp:effectExtent l="0" t="0" r="0" b="5080"/>
-            <wp:docPr id="6" name="Picture 6"/>
+          <wp:inline distT="0" distB="0" distL="0" distR="0" wp14:anchorId="0C503E23" wp14:editId="3D4189F1">
+            <wp:extent cx="5943600" cy="4720590"/>
+            <wp:effectExtent l="0" t="0" r="0" b="3810"/>
+            <wp:docPr id="14" name="Picture 14"/>
             <wp:cNvGraphicFramePr>
               <a:graphicFrameLocks xmlns:a="http://schemas.openxmlformats.org/drawingml/2006/main" noChangeAspect="1"/>
             </wp:cNvGraphicFramePr>
@@ -3468,7 +3466,7 @@
                   <pic:spPr>
                     <a:xfrm>
                       <a:off x="0" y="0"/>
-                      <a:ext cx="5943600" cy="4719320"/>
+                      <a:ext cx="5943600" cy="4720590"/>
                     </a:xfrm>
                     <a:prstGeom prst="rect">
                       <a:avLst/>

</xml_diff>